<commit_message>
needs review again but done. Also check on windows!!
</commit_message>
<xml_diff>
--- a/DOKUMENTÁCIÓ/dok.docx
+++ b/DOKUMENTÁCIÓ/dok.docx
@@ -11,7 +11,10 @@
         </w:rPr>
       </w:pPr>
       <w:r>
-        <w:rPr/>
+        <w:rPr>
+          <w:b/>
+          <w:bCs/>
+        </w:rPr>
       </w:r>
     </w:p>
     <w:p>
@@ -57,19 +60,10 @@
         </w:rPr>
       </w:pPr>
       <w:r>
-        <w:rPr/>
-      </w:r>
-    </w:p>
-    <w:p>
-      <w:pPr>
-        <w:pStyle w:val="Normal"/>
         <w:rPr>
           <w:b/>
           <w:bCs/>
         </w:rPr>
-      </w:pPr>
-      <w:r>
-        <w:rPr/>
       </w:r>
     </w:p>
     <w:p>
@@ -81,381 +75,399 @@
         </w:rPr>
       </w:pPr>
       <w:r>
-        <w:rPr/>
-      </w:r>
-    </w:p>
-    <w:p>
-      <w:pPr>
-        <w:pStyle w:val="Normal"/>
         <w:rPr>
           <w:b/>
           <w:bCs/>
         </w:rPr>
-      </w:pPr>
-      <w:r>
+      </w:r>
+    </w:p>
+    <w:p>
+      <w:pPr>
+        <w:pStyle w:val="Normal"/>
         <w:rPr>
           <w:b/>
           <w:bCs/>
         </w:rPr>
-        <w:t>1. Beadandó feladat dokumentáció</w:t>
-      </w:r>
-    </w:p>
-    <w:p>
-      <w:pPr>
-        <w:pStyle w:val="Normal"/>
+      </w:pPr>
+      <w:r>
         <w:rPr>
           <w:b/>
           <w:bCs/>
         </w:rPr>
-      </w:pPr>
-      <w:r>
+      </w:r>
+    </w:p>
+    <w:p>
+      <w:pPr>
+        <w:pStyle w:val="Normal"/>
         <w:rPr>
           <w:b/>
           <w:bCs/>
         </w:rPr>
-        <w:t>Feladat:</w:t>
-      </w:r>
-    </w:p>
-    <w:p>
-      <w:pPr>
-        <w:pStyle w:val="Normal"/>
-        <w:ind w:start="709"/>
-        <w:rPr/>
-      </w:pPr>
-      <w:r>
-        <w:rPr/>
-        <w:t>Készítsünk programot, amellyel a következő két személyes játékot játszhatjuk.</w:t>
-      </w:r>
-    </w:p>
-    <w:p>
-      <w:pPr>
-        <w:pStyle w:val="Normal"/>
-        <w:ind w:start="709"/>
-        <w:rPr/>
-      </w:pPr>
-      <w:r>
-        <w:rPr/>
-        <w:t>Adott egy n × n elemből álló játékpálya, ahol két harcos robotmalac helyezkedik el, kezdetben a két ellentétes oldalon, a középvonaltól eggyel jobbra, és</w:t>
-      </w:r>
-    </w:p>
-    <w:p>
-      <w:pPr>
-        <w:pStyle w:val="Normal"/>
-        <w:ind w:start="709"/>
-        <w:rPr/>
-      </w:pPr>
-      <w:r>
-        <w:rPr/>
-        <w:t>mindkettő előre néz. A malacok lézerágyúval és egy támadóököllel vannak</w:t>
-      </w:r>
-    </w:p>
-    <w:p>
-      <w:pPr>
-        <w:pStyle w:val="Normal"/>
-        <w:ind w:start="709"/>
-        <w:rPr/>
-      </w:pPr>
-      <w:r>
-        <w:rPr/>
-        <w:t>felszerelve.</w:t>
-      </w:r>
-    </w:p>
-    <w:p>
-      <w:pPr>
-        <w:pStyle w:val="Normal"/>
-        <w:ind w:start="709"/>
-        <w:rPr/>
-      </w:pPr>
-      <w:r>
-        <w:rPr/>
-        <w:t>A játék körökből áll, minden körben a játékosok egy programot futtathatnak a</w:t>
-      </w:r>
-    </w:p>
-    <w:p>
-      <w:pPr>
-        <w:pStyle w:val="Normal"/>
-        <w:ind w:start="709"/>
-        <w:rPr/>
-      </w:pPr>
-      <w:r>
-        <w:rPr/>
-        <w:t>malacokon, amely öt utasításból állhat (csak ennyi fér a malac memóriájába). A</w:t>
-      </w:r>
-    </w:p>
-    <w:p>
-      <w:pPr>
-        <w:pStyle w:val="Normal"/>
-        <w:ind w:start="709"/>
-        <w:rPr/>
-      </w:pPr>
-      <w:r>
-        <w:rPr/>
-        <w:t>két játékos először leírja a programot (úgy, hogy azt a másik játékos ne lássa),</w:t>
-      </w:r>
-    </w:p>
-    <w:p>
-      <w:pPr>
-        <w:pStyle w:val="Normal"/>
-        <w:ind w:start="709"/>
-        <w:rPr/>
-      </w:pPr>
-      <w:r>
-        <w:rPr/>
-        <w:t>majd egyszerre futtatják le őket, azaz a robotok szimultán teszik meg a</w:t>
-      </w:r>
-    </w:p>
-    <w:p>
-      <w:pPr>
-        <w:pStyle w:val="Normal"/>
-        <w:ind w:start="709"/>
-        <w:rPr/>
-      </w:pPr>
-      <w:r>
-        <w:rPr/>
-        <w:t>programjuk által előírt 5 lépést.</w:t>
-      </w:r>
-    </w:p>
-    <w:p>
-      <w:pPr>
-        <w:pStyle w:val="Normal"/>
-        <w:ind w:start="709"/>
-        <w:rPr/>
-      </w:pPr>
-      <w:r>
-        <w:rPr/>
-        <w:t>A program az alábbi utasításokat tartalmazhatja:</w:t>
-      </w:r>
-    </w:p>
-    <w:p>
-      <w:pPr>
-        <w:pStyle w:val="Normal"/>
-        <w:ind w:start="709"/>
-        <w:rPr/>
-      </w:pPr>
-      <w:r>
-        <w:rPr/>
-        <w:t xml:space="preserve">• </w:t>
-      </w:r>
-      <w:r>
-        <w:rPr/>
-        <w:t>előre, hátra, balra, jobbra: egy mezőnyi lépés a megadott irányba, közben a</w:t>
-      </w:r>
-    </w:p>
-    <w:p>
-      <w:pPr>
-        <w:pStyle w:val="Normal"/>
-        <w:ind w:firstLine="709"/>
-        <w:rPr/>
-      </w:pPr>
-      <w:r>
-        <w:rPr/>
-        <w:t>robot iránya nem változik.</w:t>
-      </w:r>
-    </w:p>
-    <w:p>
-      <w:pPr>
-        <w:pStyle w:val="Normal"/>
-        <w:ind w:start="709"/>
-        <w:rPr/>
-      </w:pPr>
-      <w:r>
-        <w:rPr/>
-        <w:t xml:space="preserve">• </w:t>
-      </w:r>
-      <w:r>
-        <w:rPr/>
-        <w:t>Fordulás balra, jobbra: a robot nem vált mezőt, de a megadott irányba</w:t>
-      </w:r>
-    </w:p>
-    <w:p>
-      <w:pPr>
-        <w:pStyle w:val="Normal"/>
-        <w:ind w:start="709"/>
-        <w:rPr/>
-      </w:pPr>
-      <w:r>
-        <w:rPr/>
-        <w:t>fordul.</w:t>
-      </w:r>
-    </w:p>
-    <w:p>
-      <w:pPr>
-        <w:pStyle w:val="Normal"/>
-        <w:ind w:start="709"/>
-        <w:rPr/>
-      </w:pPr>
-      <w:r>
-        <w:rPr/>
-        <w:t xml:space="preserve">• </w:t>
-      </w:r>
-      <w:r>
-        <w:rPr/>
-        <w:t>tűz: támadás előre a lézerágyúval.</w:t>
-      </w:r>
-    </w:p>
-    <w:p>
-      <w:pPr>
-        <w:pStyle w:val="Normal"/>
-        <w:ind w:start="709"/>
-        <w:rPr/>
-      </w:pPr>
-      <w:r>
-        <w:rPr/>
-        <w:t xml:space="preserve">• </w:t>
-      </w:r>
-      <w:r>
-        <w:rPr/>
-        <w:t>ütés: támadás a támadóököllel.</w:t>
-      </w:r>
-    </w:p>
-    <w:p>
-      <w:pPr>
-        <w:pStyle w:val="Normal"/>
-        <w:ind w:start="709"/>
-        <w:rPr/>
-      </w:pPr>
-      <w:r>
-        <w:rPr/>
-        <w:t>Amennyiben a robot olyan mezőre akar lépni, ahol a másik robot helyezkedik,</w:t>
-      </w:r>
-    </w:p>
-    <w:p>
-      <w:pPr>
-        <w:pStyle w:val="Normal"/>
-        <w:ind w:start="709"/>
-        <w:rPr/>
-      </w:pPr>
-      <w:r>
-        <w:rPr/>
-        <w:t>akkor nem léphet (átugorja az utasítást), amennyiben a két robot ugyanoda akar</w:t>
-      </w:r>
-    </w:p>
-    <w:p>
-      <w:pPr>
-        <w:pStyle w:val="Normal"/>
-        <w:ind w:start="709"/>
-        <w:rPr/>
-      </w:pPr>
-      <w:r>
-        <w:rPr/>
-        <w:t>lépni, akkor egyikük se lép (mindkettő átugorja az utasítást).</w:t>
-      </w:r>
-    </w:p>
-    <w:p>
-      <w:pPr>
-        <w:pStyle w:val="Normal"/>
-        <w:ind w:start="709"/>
-        <w:rPr/>
-      </w:pPr>
-      <w:r>
-        <w:rPr/>
-        <w:t>A két malac a lézerrel és az ököllel támadhatja egymást. A lézer előre lő, és</w:t>
-      </w:r>
-    </w:p>
-    <w:p>
-      <w:pPr>
-        <w:pStyle w:val="Normal"/>
-        <w:ind w:start="709"/>
-        <w:rPr/>
-      </w:pPr>
-      <w:r>
-        <w:rPr/>
-        <w:t>függetlenül a távolságtól eltalálja a másikat. Az ütés pedig valamennyi</w:t>
-      </w:r>
-    </w:p>
-    <w:p>
-      <w:pPr>
-        <w:pStyle w:val="Normal"/>
-        <w:ind w:start="709"/>
-        <w:rPr/>
-      </w:pPr>
-      <w:r>
-        <w:rPr/>
-        <w:t>szomszédos mezőn (azaz egy 3 × 3-as négyzetben) eltalálja a másikat. A csatának</w:t>
-      </w:r>
-    </w:p>
-    <w:p>
-      <w:pPr>
-        <w:pStyle w:val="Normal"/>
-        <w:ind w:start="709"/>
-        <w:rPr/>
-      </w:pPr>
-      <w:r>
-        <w:rPr/>
-        <w:t>akkor van vége, ha egy robotot háromszor eltaláltak.</w:t>
-      </w:r>
-    </w:p>
-    <w:p>
-      <w:pPr>
-        <w:pStyle w:val="Normal"/>
-        <w:ind w:start="709"/>
-        <w:rPr/>
-      </w:pPr>
-      <w:r>
-        <w:rPr/>
-        <w:t>A program biztosítson lehetőséget új játék kezdésére a pályaméret megadásával</w:t>
-      </w:r>
-    </w:p>
-    <w:p>
-      <w:pPr>
-        <w:pStyle w:val="Normal"/>
-        <w:ind w:start="709"/>
-        <w:rPr/>
-      </w:pPr>
-      <w:r>
-        <w:rPr/>
-        <w:t>(4 × 4, 6 × 6, 8 × 8), valamint játék mentésére és betöltésére. Ismerje fel, ha vége</w:t>
-      </w:r>
-    </w:p>
-    <w:p>
-      <w:pPr>
-        <w:pStyle w:val="Normal"/>
-        <w:ind w:start="709"/>
-        <w:rPr/>
-      </w:pPr>
-      <w:r>
-        <w:rPr/>
-        <w:t>a játéknak, és jelenítse meg, melyik játékos győzött. Játék közben folyamatosan</w:t>
-      </w:r>
-    </w:p>
-    <w:p>
-      <w:pPr>
-        <w:pStyle w:val="Normal"/>
-        <w:ind w:start="709"/>
-        <w:rPr/>
-      </w:pPr>
-      <w:r>
-        <w:rPr/>
-        <w:t>jelenítse meg a játékosok aktuális életerő számukat.</w:t>
-      </w:r>
-    </w:p>
-    <w:p>
-      <w:pPr>
-        <w:pStyle w:val="Normal"/>
-        <w:ind w:start="709"/>
-        <w:rPr/>
-      </w:pPr>
-      <w:r>
-        <w:rPr/>
-      </w:r>
-      <w:r>
-        <w:br w:type="page"/>
-      </w:r>
-    </w:p>
-    <w:p>
-      <w:pPr>
-        <w:pStyle w:val="Normal"/>
-        <w:spacing w:before="0" w:after="0"/>
+      </w:pPr>
+      <w:r>
         <w:rPr>
           <w:b/>
           <w:bCs/>
         </w:rPr>
-      </w:pPr>
-      <w:r>
+        <w:t>1. Beadandó feladat dokumentáció</w:t>
+      </w:r>
+    </w:p>
+    <w:p>
+      <w:pPr>
+        <w:pStyle w:val="Normal"/>
         <w:rPr>
           <w:b/>
           <w:bCs/>
         </w:rPr>
+      </w:pPr>
+      <w:r>
+        <w:rPr>
+          <w:b/>
+          <w:bCs/>
+        </w:rPr>
+        <w:t>Feladat:</w:t>
+      </w:r>
+    </w:p>
+    <w:p>
+      <w:pPr>
+        <w:pStyle w:val="Normal"/>
+        <w:ind w:start="709"/>
+        <w:rPr/>
+      </w:pPr>
+      <w:r>
+        <w:rPr/>
+        <w:t>Készítsünk programot, amellyel a következő két személyes játékot játszhatjuk.</w:t>
+      </w:r>
+    </w:p>
+    <w:p>
+      <w:pPr>
+        <w:pStyle w:val="Normal"/>
+        <w:ind w:start="709"/>
+        <w:rPr/>
+      </w:pPr>
+      <w:r>
+        <w:rPr/>
+        <w:t>Adott egy n × n elemből álló játékpálya, ahol két harcos robotmalac helyezkedik el, kezdetben a két ellentétes oldalon, a középvonaltól eggyel jobbra, és</w:t>
+      </w:r>
+    </w:p>
+    <w:p>
+      <w:pPr>
+        <w:pStyle w:val="Normal"/>
+        <w:ind w:start="709"/>
+        <w:rPr/>
+      </w:pPr>
+      <w:r>
+        <w:rPr/>
+        <w:t>mindkettő előre néz. A malacok lézerágyúval és egy támadóököllel vannak</w:t>
+      </w:r>
+    </w:p>
+    <w:p>
+      <w:pPr>
+        <w:pStyle w:val="Normal"/>
+        <w:ind w:start="709"/>
+        <w:rPr/>
+      </w:pPr>
+      <w:r>
+        <w:rPr/>
+        <w:t>felszerelve.</w:t>
+      </w:r>
+    </w:p>
+    <w:p>
+      <w:pPr>
+        <w:pStyle w:val="Normal"/>
+        <w:ind w:start="709"/>
+        <w:rPr/>
+      </w:pPr>
+      <w:r>
+        <w:rPr/>
+        <w:t>A játék körökből áll, minden körben a játékosok egy programot futtathatnak a</w:t>
+      </w:r>
+    </w:p>
+    <w:p>
+      <w:pPr>
+        <w:pStyle w:val="Normal"/>
+        <w:ind w:start="709"/>
+        <w:rPr/>
+      </w:pPr>
+      <w:r>
+        <w:rPr/>
+        <w:t>malacokon, amely öt utasításból állhat (csak ennyi fér a malac memóriájába). A</w:t>
+      </w:r>
+    </w:p>
+    <w:p>
+      <w:pPr>
+        <w:pStyle w:val="Normal"/>
+        <w:ind w:start="709"/>
+        <w:rPr/>
+      </w:pPr>
+      <w:r>
+        <w:rPr/>
+        <w:t>két játékos először leírja a programot (úgy, hogy azt a másik játékos ne lássa),</w:t>
+      </w:r>
+    </w:p>
+    <w:p>
+      <w:pPr>
+        <w:pStyle w:val="Normal"/>
+        <w:ind w:start="709"/>
+        <w:rPr/>
+      </w:pPr>
+      <w:r>
+        <w:rPr/>
+        <w:t>majd egyszerre futtatják le őket, azaz a robotok szimultán teszik meg a</w:t>
+      </w:r>
+    </w:p>
+    <w:p>
+      <w:pPr>
+        <w:pStyle w:val="Normal"/>
+        <w:ind w:start="709"/>
+        <w:rPr/>
+      </w:pPr>
+      <w:r>
+        <w:rPr/>
+        <w:t>programjuk által előírt 5 lépést.</w:t>
+      </w:r>
+    </w:p>
+    <w:p>
+      <w:pPr>
+        <w:pStyle w:val="Normal"/>
+        <w:ind w:start="709"/>
+        <w:rPr/>
+      </w:pPr>
+      <w:r>
+        <w:rPr/>
+        <w:t>A program az alábbi utasításokat tartalmazhatja:</w:t>
+      </w:r>
+    </w:p>
+    <w:p>
+      <w:pPr>
+        <w:pStyle w:val="Normal"/>
+        <w:ind w:start="709"/>
+        <w:rPr/>
+      </w:pPr>
+      <w:r>
+        <w:rPr/>
+        <w:t xml:space="preserve">• </w:t>
+      </w:r>
+      <w:r>
+        <w:rPr/>
+        <w:t>előre, hátra, balra, jobbra: egy mezőnyi lépés a megadott irányba, közben a</w:t>
+      </w:r>
+    </w:p>
+    <w:p>
+      <w:pPr>
+        <w:pStyle w:val="Normal"/>
+        <w:ind w:firstLine="709"/>
+        <w:rPr/>
+      </w:pPr>
+      <w:r>
+        <w:rPr/>
+        <w:t>robot iránya nem változik.</w:t>
+      </w:r>
+    </w:p>
+    <w:p>
+      <w:pPr>
+        <w:pStyle w:val="Normal"/>
+        <w:ind w:start="709"/>
+        <w:rPr/>
+      </w:pPr>
+      <w:r>
+        <w:rPr/>
+        <w:t xml:space="preserve">• </w:t>
+      </w:r>
+      <w:r>
+        <w:rPr/>
+        <w:t>Fordulás balra, jobbra: a robot nem vált mezőt, de a megadott irányba</w:t>
+      </w:r>
+    </w:p>
+    <w:p>
+      <w:pPr>
+        <w:pStyle w:val="Normal"/>
+        <w:ind w:start="709"/>
+        <w:rPr/>
+      </w:pPr>
+      <w:r>
+        <w:rPr/>
+        <w:t>fordul.</w:t>
+      </w:r>
+    </w:p>
+    <w:p>
+      <w:pPr>
+        <w:pStyle w:val="Normal"/>
+        <w:ind w:start="709"/>
+        <w:rPr/>
+      </w:pPr>
+      <w:r>
+        <w:rPr/>
+        <w:t xml:space="preserve">• </w:t>
+      </w:r>
+      <w:r>
+        <w:rPr/>
+        <w:t>tűz: támadás előre a lézerágyúval.</w:t>
+      </w:r>
+    </w:p>
+    <w:p>
+      <w:pPr>
+        <w:pStyle w:val="Normal"/>
+        <w:ind w:start="709"/>
+        <w:rPr/>
+      </w:pPr>
+      <w:r>
+        <w:rPr/>
+        <w:t xml:space="preserve">• </w:t>
+      </w:r>
+      <w:r>
+        <w:rPr/>
+        <w:t>ütés: támadás a támadóököllel.</w:t>
+      </w:r>
+    </w:p>
+    <w:p>
+      <w:pPr>
+        <w:pStyle w:val="Normal"/>
+        <w:ind w:start="709"/>
+        <w:rPr/>
+      </w:pPr>
+      <w:r>
+        <w:rPr/>
+        <w:t>Amennyiben a robot olyan mezőre akar lépni, ahol a másik robot helyezkedik,</w:t>
+      </w:r>
+    </w:p>
+    <w:p>
+      <w:pPr>
+        <w:pStyle w:val="Normal"/>
+        <w:ind w:start="709"/>
+        <w:rPr/>
+      </w:pPr>
+      <w:r>
+        <w:rPr/>
+        <w:t>akkor nem léphet (átugorja az utasítást), amennyiben a két robot ugyanoda akar</w:t>
+      </w:r>
+    </w:p>
+    <w:p>
+      <w:pPr>
+        <w:pStyle w:val="Normal"/>
+        <w:ind w:start="709"/>
+        <w:rPr/>
+      </w:pPr>
+      <w:r>
+        <w:rPr/>
+        <w:t>lépni, akkor egyikük se lép (mindkettő átugorja az utasítást).</w:t>
+      </w:r>
+    </w:p>
+    <w:p>
+      <w:pPr>
+        <w:pStyle w:val="Normal"/>
+        <w:ind w:start="709"/>
+        <w:rPr/>
+      </w:pPr>
+      <w:r>
+        <w:rPr/>
+        <w:t>A két malac a lézerrel és az ököllel támadhatja egymást. A lézer előre lő, és</w:t>
+      </w:r>
+    </w:p>
+    <w:p>
+      <w:pPr>
+        <w:pStyle w:val="Normal"/>
+        <w:ind w:start="709"/>
+        <w:rPr/>
+      </w:pPr>
+      <w:r>
+        <w:rPr/>
+        <w:t>függetlenül a távolságtól eltalálja a másikat. Az ütés pedig valamennyi</w:t>
+      </w:r>
+    </w:p>
+    <w:p>
+      <w:pPr>
+        <w:pStyle w:val="Normal"/>
+        <w:ind w:start="709"/>
+        <w:rPr/>
+      </w:pPr>
+      <w:r>
+        <w:rPr/>
+        <w:t>szomszédos mezőn (azaz egy 3 × 3-as négyzetben) eltalálja a másikat. A csatának</w:t>
+      </w:r>
+    </w:p>
+    <w:p>
+      <w:pPr>
+        <w:pStyle w:val="Normal"/>
+        <w:ind w:start="709"/>
+        <w:rPr/>
+      </w:pPr>
+      <w:r>
+        <w:rPr/>
+        <w:t>akkor van vége, ha egy robotot háromszor eltaláltak.</w:t>
+      </w:r>
+    </w:p>
+    <w:p>
+      <w:pPr>
+        <w:pStyle w:val="Normal"/>
+        <w:ind w:start="709"/>
+        <w:rPr/>
+      </w:pPr>
+      <w:r>
+        <w:rPr/>
+        <w:t>A program biztosítson lehetőséget új játék kezdésére a pályaméret megadásával</w:t>
+      </w:r>
+    </w:p>
+    <w:p>
+      <w:pPr>
+        <w:pStyle w:val="Normal"/>
+        <w:ind w:start="709"/>
+        <w:rPr/>
+      </w:pPr>
+      <w:r>
+        <w:rPr/>
+        <w:t>(4 × 4, 6 × 6, 8 × 8), valamint játék mentésére és betöltésére. Ismerje fel, ha vége</w:t>
+      </w:r>
+    </w:p>
+    <w:p>
+      <w:pPr>
+        <w:pStyle w:val="Normal"/>
+        <w:ind w:start="709"/>
+        <w:rPr/>
+      </w:pPr>
+      <w:r>
+        <w:rPr/>
+        <w:t>a játéknak, és jelenítse meg, melyik játékos győzött. Játék közben folyamatosan</w:t>
+      </w:r>
+    </w:p>
+    <w:p>
+      <w:pPr>
+        <w:pStyle w:val="Normal"/>
+        <w:ind w:start="709"/>
+        <w:rPr/>
+      </w:pPr>
+      <w:r>
+        <w:rPr/>
+        <w:t>jelenítse meg a játékosok aktuális életerő számukat.</w:t>
+      </w:r>
+    </w:p>
+    <w:p>
+      <w:pPr>
+        <w:pStyle w:val="Normal"/>
+        <w:ind w:start="709"/>
+        <w:rPr/>
+      </w:pPr>
+      <w:r>
+        <w:rPr/>
+      </w:r>
+      <w:r>
+        <w:br w:type="page"/>
+      </w:r>
+    </w:p>
+    <w:p>
+      <w:pPr>
+        <w:pStyle w:val="Normal"/>
+        <w:spacing w:before="0" w:after="0"/>
+        <w:rPr>
+          <w:b/>
+          <w:bCs/>
+        </w:rPr>
+      </w:pPr>
+      <w:r>
+        <w:rPr>
+          <w:b/>
+          <w:bCs/>
+        </w:rPr>
         <w:t>Elemzés:</w:t>
       </w:r>
     </w:p>
@@ -592,11 +604,7 @@
       </w:pPr>
       <w:r>
         <w:rPr/>
-        <w:t>Felül</w:t>
-      </w:r>
-      <w:r>
-        <w:rPr/>
-        <w:t xml:space="preserve"> található az egy-egy játékos hátralévő életereje.</w:t>
+        <w:t>Felül található az egy-egy játékos hátralévő életereje.</w:t>
       </w:r>
     </w:p>
     <w:p>
@@ -610,27 +618,7 @@
       </w:pPr>
       <w:r>
         <w:rPr/>
-        <w:t>Alatta</w:t>
-      </w:r>
-      <w:r>
-        <w:rPr/>
-        <w:t xml:space="preserve"> található </w:t>
-      </w:r>
-      <w:r>
-        <w:rPr/>
-        <w:t>egy</w:t>
-      </w:r>
-      <w:r>
-        <w:rPr/>
-        <w:t xml:space="preserve"> felirat, amely jelzi, hogy melyik játékostól várjuk, hogy a parancsait beüsse. Alatta található </w:t>
-      </w:r>
-      <w:r>
-        <w:rPr/>
-        <w:t>5 darab menüpont ahol a parancsokat kilehet választani.</w:t>
-      </w:r>
-      <w:r>
-        <w:rPr/>
-        <w:t xml:space="preserve"> amelyen ezt megteheti.</w:t>
+        <w:t>Alatta található egy felirat, amely jelzi, hogy melyik játékostól várjuk, hogy a parancsait beüsse. Alatta található 5 darab menüpont ahol a parancsokat kilehet választani. amelyen ezt megteheti.</w:t>
       </w:r>
     </w:p>
     <w:p>
@@ -644,15 +632,7 @@
       </w:pPr>
       <w:r>
         <w:rPr/>
-        <w:t>A</w:t>
-      </w:r>
-      <w:r>
-        <w:rPr/>
-        <w:t xml:space="preserve">latta </w:t>
-      </w:r>
-      <w:r>
-        <w:rPr/>
-        <w:t>található „Rögzítés” feliratú gombbal tudják véglegesíteni a döntéseiket.</w:t>
+        <w:t>Alatta található „Rögzítés” feliratú gombbal tudják véglegesíteni a döntéseiket.</w:t>
       </w:r>
     </w:p>
     <w:p>
@@ -680,15 +660,7 @@
       </w:pPr>
       <w:r>
         <w:rPr/>
-        <w:t>A</w:t>
-      </w:r>
-      <w:r>
-        <w:rPr/>
-        <w:t xml:space="preserve">latta </w:t>
-      </w:r>
-      <w:r>
-        <w:rPr/>
-        <w:t>található egy „Kezdés” feliratú gomb. Ezzel a gombbal lehet elindítani a kört miután mindkét játékos érvényes parancsokat adott meg.</w:t>
+        <w:t>Alatta található egy „Kezdés” feliratú gomb. Ezzel a gombbal lehet elindítani a kört miután mindkét játékos érvényes parancsokat adott meg.</w:t>
       </w:r>
     </w:p>
     <w:p>
@@ -749,7 +721,10 @@
         </w:rPr>
       </w:pPr>
       <w:r>
-        <w:rPr/>
+        <w:rPr>
+          <w:b/>
+          <w:bCs/>
+        </w:rPr>
         <w:drawing>
           <wp:anchor behindDoc="0" distT="0" distB="0" distL="0" distR="0" simplePos="0" locked="0" layoutInCell="0" allowOverlap="1" relativeHeight="2">
             <wp:simplePos x="0" y="0"/>
@@ -845,6 +820,7 @@
     <w:p>
       <w:pPr>
         <w:pStyle w:val="Normal"/>
+        <w:spacing w:before="0" w:after="0"/>
         <w:rPr/>
       </w:pPr>
       <w:r>
@@ -904,21 +880,7 @@
           <w:b w:val="false"/>
           <w:bCs w:val="false"/>
         </w:rPr>
-        <w:t>A programot MVVM architektúrában valósítjuk meg, ennek megfelelőe</w:t>
-      </w:r>
-      <w:r>
-        <w:rPr>
-          <w:b w:val="false"/>
-          <w:bCs w:val="false"/>
-        </w:rPr>
-        <w:t xml:space="preserve">n </w:t>
-      </w:r>
-      <w:r>
-        <w:rPr>
-          <w:b w:val="false"/>
-          <w:bCs w:val="false"/>
-        </w:rPr>
-        <w:t>View, Model, ViewModel és Persistence névtereket valósítunk meg az alkalmazáson belül.</w:t>
+        <w:t>A programot MVVM architektúrában valósítjuk meg, ennek megfelelően View, Model, ViewModel és Persistence névtereket valósítunk meg az alkalmazáson belül.</w:t>
       </w:r>
     </w:p>
     <w:p>
@@ -938,44 +900,52 @@
           <w:b w:val="false"/>
           <w:bCs w:val="false"/>
         </w:rPr>
-        <w:t xml:space="preserve">A program környezetét az alkalmazás osztály (App) végzi, amely példányosítja a modellt, a nézetmodell és a nézetet, biztosítja a kommunikációt, valamint felügyeli az adatkezelést. A program csomagszerkezete </w:t>
-      </w:r>
-      <w:r>
-        <w:rPr>
-          <w:b w:val="false"/>
-          <w:bCs w:val="false"/>
-        </w:rPr>
-        <w:t>itt látható:</w:t>
-      </w:r>
-    </w:p>
-    <w:p>
-      <w:pPr>
-        <w:pStyle w:val="ListParagraph"/>
-        <w:numPr>
-          <w:ilvl w:val="0"/>
-          <w:numId w:val="0"/>
-        </w:numPr>
-        <w:ind w:hanging="0" w:start="1440"/>
-        <w:rPr>
-          <w:b w:val="false"/>
-          <w:bCs w:val="false"/>
-        </w:rPr>
-      </w:pPr>
-      <w:r>
-        <w:rPr>
-          <w:b w:val="false"/>
-          <w:bCs w:val="false"/>
-        </w:rPr>
+        <w:t>A program környezetét az alkalmazás osztály (App) végzi, amely példányosítja a modellt, a nézetmodell és a nézetet, biztosítja a kommunikációt, valamint felügyeli az adatkezelést.</w:t>
+      </w:r>
+    </w:p>
+    <w:p>
+      <w:pPr>
+        <w:pStyle w:val="ListParagraph"/>
+        <w:numPr>
+          <w:ilvl w:val="1"/>
+          <w:numId w:val="2"/>
+        </w:numPr>
+        <w:rPr>
+          <w:b w:val="false"/>
+          <w:bCs w:val="false"/>
+        </w:rPr>
+      </w:pPr>
+      <w:r>
+        <w:rPr>
+          <w:b w:val="false"/>
+          <w:bCs w:val="false"/>
+        </w:rPr>
+        <w:t>A program szerkezetét két projektre osztjuk implementációs megfontolásból: a Persistence és Model csomagok a program felületfüggetlen projektjében, míg a ViewModel és View csomagok a WPF függő projektjében kapnak helyet.</w:t>
+      </w:r>
+    </w:p>
+    <w:p>
+      <w:pPr>
+        <w:pStyle w:val="ListParagraph"/>
+        <w:numPr>
+          <w:ilvl w:val="1"/>
+          <w:numId w:val="2"/>
+        </w:numPr>
+        <w:rPr>
+          <w:b w:val="false"/>
+          <w:bCs w:val="false"/>
+        </w:rPr>
+      </w:pPr>
+      <w:r>
         <w:drawing>
-          <wp:anchor behindDoc="0" distT="0" distB="0" distL="0" distR="0" simplePos="0" locked="0" layoutInCell="0" allowOverlap="1" relativeHeight="3">
+          <wp:anchor behindDoc="0" distT="0" distB="0" distL="0" distR="0" simplePos="0" locked="0" layoutInCell="0" allowOverlap="1" relativeHeight="4">
             <wp:simplePos x="0" y="0"/>
             <wp:positionH relativeFrom="column">
-              <wp:posOffset>1450340</wp:posOffset>
+              <wp:posOffset>1233805</wp:posOffset>
             </wp:positionH>
             <wp:positionV relativeFrom="paragraph">
-              <wp:posOffset>6350</wp:posOffset>
+              <wp:posOffset>490220</wp:posOffset>
             </wp:positionV>
-            <wp:extent cx="4192905" cy="3370580"/>
+            <wp:extent cx="4340860" cy="3721100"/>
             <wp:effectExtent l="0" t="0" r="0" b="0"/>
             <wp:wrapSquare wrapText="right"/>
             <wp:docPr id="2" name="Image2" descr="" title=""/>
@@ -1000,7 +970,7 @@
                   <pic:spPr bwMode="auto">
                     <a:xfrm>
                       <a:off x="0" y="0"/>
-                      <a:ext cx="4192905" cy="3370580"/>
+                      <a:ext cx="4340860" cy="3721100"/>
                     </a:xfrm>
                     <a:prstGeom prst="rect">
                       <a:avLst/>
@@ -1017,7 +987,52 @@
           <w:b w:val="false"/>
           <w:bCs w:val="false"/>
         </w:rPr>
-        <w:t xml:space="preserve"> </w:t>
+        <w:t>A program csomagszerkezete itt látható:</w:t>
+      </w:r>
+      <w:r>
+        <w:br w:type="page"/>
+      </w:r>
+    </w:p>
+    <w:p>
+      <w:pPr>
+        <w:pStyle w:val="ListParagraph"/>
+        <w:numPr>
+          <w:ilvl w:val="0"/>
+          <w:numId w:val="0"/>
+        </w:numPr>
+        <w:spacing w:before="0" w:after="0"/>
+        <w:ind w:hanging="0" w:start="1440"/>
+        <w:contextualSpacing/>
+        <w:rPr>
+          <w:b w:val="false"/>
+          <w:bCs w:val="false"/>
+        </w:rPr>
+      </w:pPr>
+      <w:r>
+        <w:rPr>
+          <w:b w:val="false"/>
+          <w:bCs w:val="false"/>
+        </w:rPr>
+      </w:r>
+    </w:p>
+    <w:p>
+      <w:pPr>
+        <w:pStyle w:val="ListParagraph"/>
+        <w:numPr>
+          <w:ilvl w:val="0"/>
+          <w:numId w:val="2"/>
+        </w:numPr>
+        <w:rPr>
+          <w:b w:val="false"/>
+          <w:bCs w:val="false"/>
+        </w:rPr>
+      </w:pPr>
+      <w:r>
+        <w:rPr>
+          <w:b w:val="false"/>
+          <w:bCs w:val="false"/>
+        </w:rPr>
+        <w:t>Perszistencia:</w:t>
       </w:r>
     </w:p>
     <w:p>
@@ -1037,10 +1052,87 @@
           <w:b w:val="false"/>
           <w:bCs w:val="false"/>
         </w:rPr>
-        <w:t>A program szerkezetét két projektre osztjuk implementációs megfontolásból: a Persistence és Model csomagok a program felületfüggetlen projektjében, míg a ViewModel és View csomagok a WPF függő projektjében kapnak helyet.</w:t>
-      </w:r>
-      <w:r>
-        <w:br w:type="page"/>
+        <w:t>A „Board” mindig egy érvényes táblát ábrázol, azaz az osztály illetve adattagjai, mindig ellenőrzik a beállított értékeket.</w:t>
+      </w:r>
+    </w:p>
+    <w:p>
+      <w:pPr>
+        <w:pStyle w:val="ListParagraph"/>
+        <w:numPr>
+          <w:ilvl w:val="1"/>
+          <w:numId w:val="2"/>
+        </w:numPr>
+        <w:rPr>
+          <w:b w:val="false"/>
+          <w:bCs w:val="false"/>
+        </w:rPr>
+      </w:pPr>
+      <w:r>
+        <w:rPr>
+          <w:b w:val="false"/>
+          <w:bCs w:val="false"/>
+        </w:rPr>
+        <w:t>A tábla illetve adattagjai lehetőséget adnak az értékeik lekérdezésére, property-k által, illetve egyes értékek beállítására settereken keresztül.</w:t>
+      </w:r>
+    </w:p>
+    <w:p>
+      <w:pPr>
+        <w:pStyle w:val="ListParagraph"/>
+        <w:numPr>
+          <w:ilvl w:val="1"/>
+          <w:numId w:val="2"/>
+        </w:numPr>
+        <w:rPr>
+          <w:b w:val="false"/>
+          <w:bCs w:val="false"/>
+        </w:rPr>
+      </w:pPr>
+      <w:r>
+        <w:rPr>
+          <w:b w:val="false"/>
+          <w:bCs w:val="false"/>
+        </w:rPr>
+        <w:t>A lemezre való mentés lehetőségét az „IRobotPigsDataAccess” interfész adja. A töltéshez „LoadAsync”, a mentéshez pedig „SaveAsync” műveletet lehet használni.</w:t>
+      </w:r>
+    </w:p>
+    <w:p>
+      <w:pPr>
+        <w:pStyle w:val="ListParagraph"/>
+        <w:numPr>
+          <w:ilvl w:val="1"/>
+          <w:numId w:val="2"/>
+        </w:numPr>
+        <w:rPr>
+          <w:b w:val="false"/>
+          <w:bCs w:val="false"/>
+        </w:rPr>
+      </w:pPr>
+      <w:r>
+        <w:rPr>
+          <w:b w:val="false"/>
+          <w:bCs w:val="false"/>
+        </w:rPr>
+        <w:t>Ezt az interfészt a „RobotPigsDataAccess” osztály valósítja meg, a fellépő esetleges hibákat a „BoardDataException” kivétel jelzi.</w:t>
+      </w:r>
+    </w:p>
+    <w:p>
+      <w:pPr>
+        <w:pStyle w:val="ListParagraph"/>
+        <w:numPr>
+          <w:ilvl w:val="1"/>
+          <w:numId w:val="2"/>
+        </w:numPr>
+        <w:rPr>
+          <w:b w:val="false"/>
+          <w:bCs w:val="false"/>
+        </w:rPr>
+      </w:pPr>
+      <w:r>
+        <w:rPr>
+          <w:b w:val="false"/>
+          <w:bCs w:val="false"/>
+        </w:rPr>
+        <w:t>A program az adatokat szöveges fájlban menti el, ahol az első sorban a tábla mérete található, a következő két sorban pedig a malacok tulajdonságait írja le számokkal reprezentálva: X Y koordináta, majd az irány és végül az életereje.</w:t>
       </w:r>
     </w:p>
     <w:p>
@@ -1061,148 +1153,8 @@
           <w:b w:val="false"/>
           <w:bCs w:val="false"/>
         </w:rPr>
-      </w:r>
-    </w:p>
-    <w:p>
-      <w:pPr>
-        <w:pStyle w:val="ListParagraph"/>
-        <w:numPr>
-          <w:ilvl w:val="0"/>
-          <w:numId w:val="2"/>
-        </w:numPr>
-        <w:rPr>
-          <w:b w:val="false"/>
-          <w:bCs w:val="false"/>
-        </w:rPr>
-      </w:pPr>
-      <w:r>
-        <w:rPr>
-          <w:b w:val="false"/>
-          <w:bCs w:val="false"/>
-        </w:rPr>
-        <w:t>Perszistencia:</w:t>
-      </w:r>
-    </w:p>
-    <w:p>
-      <w:pPr>
-        <w:pStyle w:val="ListParagraph"/>
-        <w:numPr>
-          <w:ilvl w:val="1"/>
-          <w:numId w:val="2"/>
-        </w:numPr>
-        <w:rPr>
-          <w:b w:val="false"/>
-          <w:bCs w:val="false"/>
-        </w:rPr>
-      </w:pPr>
-      <w:r>
-        <w:rPr>
-          <w:b w:val="false"/>
-          <w:bCs w:val="false"/>
-        </w:rPr>
-        <w:t>A „Board” mindig egy érvényes táblát ábrázol, azaz az osztály illetve adattagjai, mindig ellenőrzik a beállított értékeket.</w:t>
-      </w:r>
-    </w:p>
-    <w:p>
-      <w:pPr>
-        <w:pStyle w:val="ListParagraph"/>
-        <w:numPr>
-          <w:ilvl w:val="1"/>
-          <w:numId w:val="2"/>
-        </w:numPr>
-        <w:rPr>
-          <w:b w:val="false"/>
-          <w:bCs w:val="false"/>
-        </w:rPr>
-      </w:pPr>
-      <w:r>
-        <w:rPr>
-          <w:b w:val="false"/>
-          <w:bCs w:val="false"/>
-        </w:rPr>
-        <w:t>A tábla illetve adattagjai lehetőséget adnak az értékeik lekérdezésére, property-k által, illetve egyes értékek beállítására settereken keresztül.</w:t>
-      </w:r>
-    </w:p>
-    <w:p>
-      <w:pPr>
-        <w:pStyle w:val="ListParagraph"/>
-        <w:numPr>
-          <w:ilvl w:val="1"/>
-          <w:numId w:val="2"/>
-        </w:numPr>
-        <w:rPr>
-          <w:b w:val="false"/>
-          <w:bCs w:val="false"/>
-        </w:rPr>
-      </w:pPr>
-      <w:r>
-        <w:rPr>
-          <w:b w:val="false"/>
-          <w:bCs w:val="false"/>
-        </w:rPr>
-        <w:t>A lemezre való mentés lehetőségét az „IRobotPigsDataAccess” interfész adja. A töltéshez „LoadAsync”, a mentéshez pedig „SaveAsync” műveletet lehet használni.</w:t>
-      </w:r>
-    </w:p>
-    <w:p>
-      <w:pPr>
-        <w:pStyle w:val="ListParagraph"/>
-        <w:numPr>
-          <w:ilvl w:val="1"/>
-          <w:numId w:val="2"/>
-        </w:numPr>
-        <w:rPr>
-          <w:b w:val="false"/>
-          <w:bCs w:val="false"/>
-        </w:rPr>
-      </w:pPr>
-      <w:r>
-        <w:rPr>
-          <w:b w:val="false"/>
-          <w:bCs w:val="false"/>
-        </w:rPr>
-        <w:t>Ezt az interfészt a „RobotPigsDataAccess” osztály valósítja meg, a fellépő esetleges hibákat a „BoardDataException” kivétel jelzi.</w:t>
-      </w:r>
-    </w:p>
-    <w:p>
-      <w:pPr>
-        <w:pStyle w:val="ListParagraph"/>
-        <w:numPr>
-          <w:ilvl w:val="1"/>
-          <w:numId w:val="2"/>
-        </w:numPr>
-        <w:rPr>
-          <w:b w:val="false"/>
-          <w:bCs w:val="false"/>
-        </w:rPr>
-      </w:pPr>
-      <w:r>
-        <w:rPr>
-          <w:b w:val="false"/>
-          <w:bCs w:val="false"/>
-        </w:rPr>
-        <w:t>A program az adatokat szöveges fájlban menti el, ahol az első sorban a tábla mérete található, a következő két sorban pedig a malacok tulajdonságait írja le számokkal reprezentálva: X Y koordináta, majd az irány és végül az életereje.</w:t>
-      </w:r>
-    </w:p>
-    <w:p>
-      <w:pPr>
-        <w:pStyle w:val="ListParagraph"/>
-        <w:numPr>
-          <w:ilvl w:val="0"/>
-          <w:numId w:val="0"/>
-        </w:numPr>
-        <w:ind w:hanging="0" w:start="1440"/>
-        <w:rPr>
-          <w:b w:val="false"/>
-          <w:bCs w:val="false"/>
-        </w:rPr>
-      </w:pPr>
-      <w:r>
-        <w:rPr>
-          <w:b w:val="false"/>
-          <w:bCs w:val="false"/>
-        </w:rPr>
         <w:drawing>
-          <wp:anchor behindDoc="0" distT="0" distB="0" distL="0" distR="0" simplePos="0" locked="0" layoutInCell="0" allowOverlap="1" relativeHeight="4">
+          <wp:anchor behindDoc="0" distT="0" distB="0" distL="0" distR="0" simplePos="0" locked="0" layoutInCell="0" allowOverlap="1" relativeHeight="3">
             <wp:simplePos x="0" y="0"/>
             <wp:positionH relativeFrom="column">
               <wp:posOffset>485775</wp:posOffset>
@@ -1254,6 +1206,43 @@
     <w:p>
       <w:pPr>
         <w:pStyle w:val="ListParagraph"/>
+        <w:spacing w:before="0" w:after="0"/>
+        <w:contextualSpacing/>
+        <w:rPr>
+          <w:b w:val="false"/>
+          <w:bCs w:val="false"/>
+        </w:rPr>
+      </w:pPr>
+      <w:r>
+        <w:rPr>
+          <w:b w:val="false"/>
+          <w:bCs w:val="false"/>
+        </w:rPr>
+      </w:r>
+    </w:p>
+    <w:p>
+      <w:pPr>
+        <w:pStyle w:val="ListParagraph"/>
+        <w:numPr>
+          <w:ilvl w:val="0"/>
+          <w:numId w:val="2"/>
+        </w:numPr>
+        <w:rPr>
+          <w:b w:val="false"/>
+          <w:bCs w:val="false"/>
+        </w:rPr>
+      </w:pPr>
+      <w:r>
+        <w:rPr>
+          <w:b w:val="false"/>
+          <w:bCs w:val="false"/>
+        </w:rPr>
+        <w:t>Model:</w:t>
+      </w:r>
+    </w:p>
+    <w:p>
+      <w:pPr>
+        <w:pStyle w:val="ListParagraph"/>
         <w:numPr>
           <w:ilvl w:val="1"/>
           <w:numId w:val="2"/>
@@ -1268,26 +1257,7 @@
           <w:b w:val="false"/>
           <w:bCs w:val="false"/>
         </w:rPr>
-      </w:r>
-    </w:p>
-    <w:p>
-      <w:pPr>
-        <w:pStyle w:val="ListParagraph"/>
-        <w:numPr>
-          <w:ilvl w:val="0"/>
-          <w:numId w:val="2"/>
-        </w:numPr>
-        <w:rPr>
-          <w:b w:val="false"/>
-          <w:bCs w:val="false"/>
-        </w:rPr>
-      </w:pPr>
-      <w:r>
-        <w:rPr>
-          <w:b w:val="false"/>
-          <w:bCs w:val="false"/>
-        </w:rPr>
-        <w:t>Model:</w:t>
+        <w:t>A „GameModel” osztály valósítja meg, a nézet ezen keresztül tudja módosítani a táblát, illetve ezen keresztül tudja elérni tábla adatait is.</w:t>
       </w:r>
     </w:p>
     <w:p>
@@ -1307,7 +1277,7 @@
           <w:b w:val="false"/>
           <w:bCs w:val="false"/>
         </w:rPr>
-        <w:t>A „GameModel” osztály valósítja meg, a nézet ezen keresztül tudja módosítani a táblát, illetve ezen keresztül tudja elérni tábla adatait is.</w:t>
+        <w:t>Lehetőséget ad egy új játék kezdésére, avagy annak mentésére, betöltésére.</w:t>
       </w:r>
     </w:p>
     <w:p>
@@ -1327,69 +1297,7 @@
           <w:b w:val="false"/>
           <w:bCs w:val="false"/>
         </w:rPr>
-        <w:t>Lehetőséget ad egy új játék kezdésére, avagy annak mentésére, betöltésére.</w:t>
-      </w:r>
-    </w:p>
-    <w:p>
-      <w:pPr>
-        <w:pStyle w:val="ListParagraph"/>
-        <w:numPr>
-          <w:ilvl w:val="1"/>
-          <w:numId w:val="2"/>
-        </w:numPr>
-        <w:rPr>
-          <w:b w:val="false"/>
-          <w:bCs w:val="false"/>
-        </w:rPr>
-      </w:pPr>
-      <w:r>
-        <w:rPr>
-          <w:b w:val="false"/>
-          <w:bCs w:val="false"/>
-        </w:rPr>
-        <w:t xml:space="preserve">A játék állapotának változásáról </w:t>
-      </w:r>
-      <w:r>
-        <w:rPr>
-          <w:b w:val="false"/>
-          <w:bCs w:val="false"/>
-        </w:rPr>
-        <w:t>hat</w:t>
-      </w:r>
-      <w:r>
-        <w:rPr>
-          <w:b w:val="false"/>
-          <w:bCs w:val="false"/>
-        </w:rPr>
-        <w:t xml:space="preserve"> darab különböző cselekvéshez kapcsolt eseménnyel értesíti a nézetet. </w:t>
-      </w:r>
-      <w:r>
-        <w:rPr>
-          <w:b w:val="false"/>
-          <w:bCs w:val="false"/>
-        </w:rPr>
-        <w:t>Egy eseten kívül</w:t>
-      </w:r>
-      <w:r>
-        <w:rPr>
-          <w:b w:val="false"/>
-          <w:bCs w:val="false"/>
-        </w:rPr>
-        <w:t xml:space="preserve"> </w:t>
-      </w:r>
-      <w:r>
-        <w:rPr>
-          <w:b w:val="false"/>
-          <w:bCs w:val="false"/>
-        </w:rPr>
-        <w:t xml:space="preserve">mindig </w:t>
-      </w:r>
-      <w:r>
-        <w:rPr>
-          <w:b w:val="false"/>
-          <w:bCs w:val="false"/>
-        </w:rPr>
-        <w:t>egy „EventData” osztályban küldi el az új, illetve az esemény szempontjából hasznos adatokat.</w:t>
+        <w:t>A játék állapotának változásáról hat darab különböző cselekvéshez kapcsolt eseménnyel értesíti a nézetet. Egy eseten kívül mindig egy „EventData” osztályban küldi el az új, illetve az esemény szempontjából hasznos adatokat.</w:t>
       </w:r>
     </w:p>
     <w:p>
@@ -1414,12 +1322,12 @@
           <wp:anchor behindDoc="0" distT="0" distB="0" distL="0" distR="0" simplePos="0" locked="0" layoutInCell="0" allowOverlap="1" relativeHeight="5">
             <wp:simplePos x="0" y="0"/>
             <wp:positionH relativeFrom="column">
-              <wp:posOffset>444500</wp:posOffset>
+              <wp:align>center</wp:align>
             </wp:positionH>
             <wp:positionV relativeFrom="paragraph">
               <wp:posOffset>635</wp:posOffset>
             </wp:positionV>
-            <wp:extent cx="5434330" cy="3333750"/>
+            <wp:extent cx="5205730" cy="3197860"/>
             <wp:effectExtent l="0" t="0" r="0" b="0"/>
             <wp:wrapSquare wrapText="right"/>
             <wp:docPr id="4" name="Image4" descr="" title=""/>
@@ -1444,7 +1352,7 @@
                   <pic:spPr bwMode="auto">
                     <a:xfrm>
                       <a:off x="0" y="0"/>
-                      <a:ext cx="5434330" cy="3333750"/>
+                      <a:ext cx="5205730" cy="3197860"/>
                     </a:xfrm>
                     <a:prstGeom prst="rect">
                       <a:avLst/>
@@ -1466,7 +1374,7 @@
           <w:numId w:val="0"/>
         </w:numPr>
         <w:suppressAutoHyphens w:val="true"/>
-        <w:ind w:start="720"/>
+        <w:ind w:hanging="0" w:start="720"/>
         <w:jc w:val="start"/>
         <w:rPr>
           <w:b w:val="false"/>
@@ -1481,6 +1389,28 @@
       </w:r>
       <w:r>
         <w:br w:type="page"/>
+      </w:r>
+    </w:p>
+    <w:p>
+      <w:pPr>
+        <w:pStyle w:val="ListParagraph"/>
+        <w:numPr>
+          <w:ilvl w:val="0"/>
+          <w:numId w:val="0"/>
+        </w:numPr>
+        <w:spacing w:before="0" w:after="0"/>
+        <w:ind w:hanging="0" w:start="1440"/>
+        <w:contextualSpacing/>
+        <w:rPr>
+          <w:b w:val="false"/>
+          <w:bCs w:val="false"/>
+        </w:rPr>
+      </w:pPr>
+      <w:r>
+        <w:rPr>
+          <w:b w:val="false"/>
+          <w:bCs w:val="false"/>
+        </w:rPr>
       </w:r>
     </w:p>
     <w:p>
@@ -1500,7 +1430,7 @@
           <w:b w:val="false"/>
           <w:bCs w:val="false"/>
         </w:rPr>
-        <w:t>Környezet:</w:t>
+        <w:t>Nézetmodell:</w:t>
       </w:r>
     </w:p>
     <w:p>
@@ -1510,6 +1440,193 @@
           <w:ilvl w:val="1"/>
           <w:numId w:val="2"/>
         </w:numPr>
+        <w:rPr>
+          <w:b w:val="false"/>
+          <w:bCs w:val="false"/>
+        </w:rPr>
+      </w:pPr>
+      <w:r>
+        <w:rPr>
+          <w:b w:val="false"/>
+          <w:bCs w:val="false"/>
+        </w:rPr>
+        <w:t>A nézetmodell megvalósításához felhasználunk egy általános utasítás</w:t>
+      </w:r>
+    </w:p>
+    <w:p>
+      <w:pPr>
+        <w:pStyle w:val="ListParagraph"/>
+        <w:numPr>
+          <w:ilvl w:val="0"/>
+          <w:numId w:val="0"/>
+        </w:numPr>
+        <w:ind w:hanging="0" w:start="1440"/>
+        <w:rPr>
+          <w:b w:val="false"/>
+          <w:bCs w:val="false"/>
+        </w:rPr>
+      </w:pPr>
+      <w:r>
+        <w:rPr>
+          <w:b w:val="false"/>
+          <w:bCs w:val="false"/>
+        </w:rPr>
+        <w:t>(DelegateCommand), valamint egy ős változásjelző (ViewModelBase)</w:t>
+      </w:r>
+    </w:p>
+    <w:p>
+      <w:pPr>
+        <w:pStyle w:val="ListParagraph"/>
+        <w:numPr>
+          <w:ilvl w:val="0"/>
+          <w:numId w:val="0"/>
+        </w:numPr>
+        <w:ind w:hanging="0" w:start="1440"/>
+        <w:rPr>
+          <w:b w:val="false"/>
+          <w:bCs w:val="false"/>
+        </w:rPr>
+      </w:pPr>
+      <w:r>
+        <w:rPr>
+          <w:b w:val="false"/>
+          <w:bCs w:val="false"/>
+        </w:rPr>
+        <w:t>osztályt.</w:t>
+      </w:r>
+    </w:p>
+    <w:p>
+      <w:pPr>
+        <w:pStyle w:val="ListParagraph"/>
+        <w:numPr>
+          <w:ilvl w:val="1"/>
+          <w:numId w:val="2"/>
+        </w:numPr>
+        <w:rPr>
+          <w:b w:val="false"/>
+          <w:bCs w:val="false"/>
+        </w:rPr>
+      </w:pPr>
+      <w:r>
+        <w:rPr>
+          <w:b w:val="false"/>
+          <w:bCs w:val="false"/>
+        </w:rPr>
+        <w:t>A nézetmodell feladatait a ViewModel osztály látja el, amely</w:t>
+      </w:r>
+    </w:p>
+    <w:p>
+      <w:pPr>
+        <w:pStyle w:val="ListParagraph"/>
+        <w:numPr>
+          <w:ilvl w:val="0"/>
+          <w:numId w:val="0"/>
+        </w:numPr>
+        <w:ind w:hanging="0" w:start="1440"/>
+        <w:rPr>
+          <w:b w:val="false"/>
+          <w:bCs w:val="false"/>
+        </w:rPr>
+      </w:pPr>
+      <w:r>
+        <w:rPr>
+          <w:b w:val="false"/>
+          <w:bCs w:val="false"/>
+        </w:rPr>
+        <w:t>parancsokat biztosít az új játék kezdéséhez, játék betöltéséhez,</w:t>
+      </w:r>
+    </w:p>
+    <w:p>
+      <w:pPr>
+        <w:pStyle w:val="ListParagraph"/>
+        <w:numPr>
+          <w:ilvl w:val="0"/>
+          <w:numId w:val="0"/>
+        </w:numPr>
+        <w:ind w:hanging="0" w:start="1440"/>
+        <w:rPr>
+          <w:b w:val="false"/>
+          <w:bCs w:val="false"/>
+        </w:rPr>
+      </w:pPr>
+      <w:r>
+        <w:rPr>
+          <w:b w:val="false"/>
+          <w:bCs w:val="false"/>
+        </w:rPr>
+        <w:t>mentéséhez, valamint a kilépéshez. A parancsokhoz eseményeket kötünk,</w:t>
+      </w:r>
+    </w:p>
+    <w:p>
+      <w:pPr>
+        <w:pStyle w:val="ListParagraph"/>
+        <w:numPr>
+          <w:ilvl w:val="0"/>
+          <w:numId w:val="0"/>
+        </w:numPr>
+        <w:ind w:hanging="0" w:start="1440"/>
+        <w:rPr>
+          <w:b w:val="false"/>
+          <w:bCs w:val="false"/>
+        </w:rPr>
+      </w:pPr>
+      <w:r>
+        <w:rPr>
+          <w:b w:val="false"/>
+          <w:bCs w:val="false"/>
+        </w:rPr>
+        <w:t>amelyek a parancs lefutását jelzik a vezérlőnek. A nézetmodell tárolja a</w:t>
+      </w:r>
+    </w:p>
+    <w:p>
+      <w:pPr>
+        <w:pStyle w:val="ListParagraph"/>
+        <w:numPr>
+          <w:ilvl w:val="0"/>
+          <w:numId w:val="0"/>
+        </w:numPr>
+        <w:ind w:hanging="0" w:start="1440"/>
+        <w:rPr>
+          <w:b w:val="false"/>
+          <w:bCs w:val="false"/>
+        </w:rPr>
+      </w:pPr>
+      <w:r>
+        <w:rPr>
+          <w:b w:val="false"/>
+          <w:bCs w:val="false"/>
+        </w:rPr>
+        <w:t>modell egy hivatkozását (_model), de csupán információkat kér le tőle vagy a felhasználó által szolgáltatott bemeneteket továbbítja. Direkt nem avatkozik a játék futtatásába.</w:t>
+      </w:r>
+    </w:p>
+    <w:p>
+      <w:pPr>
+        <w:pStyle w:val="ListParagraph"/>
+        <w:numPr>
+          <w:ilvl w:val="1"/>
+          <w:numId w:val="2"/>
+        </w:numPr>
+        <w:rPr>
+          <w:b w:val="false"/>
+          <w:bCs w:val="false"/>
+        </w:rPr>
+      </w:pPr>
+      <w:r>
+        <w:rPr>
+          <w:b w:val="false"/>
+          <w:bCs w:val="false"/>
+        </w:rPr>
+        <w:t>A játékmező számára egy külön mezőt biztosítunk (Field), amely eltárolja a pozíciót, a rajta lévő karakter állását, az őt támadó karakter azonosítóját. A mezőket egy felügyelt gyűjteménybe helyezzük a nézetmodellbe (Fields)</w:t>
+      </w:r>
+    </w:p>
+    <w:p>
+      <w:pPr>
+        <w:pStyle w:val="ListParagraph"/>
+        <w:numPr>
+          <w:ilvl w:val="0"/>
+          <w:numId w:val="0"/>
+        </w:numPr>
+        <w:ind w:hanging="0" w:start="1440"/>
         <w:rPr>
           <w:b w:val="false"/>
           <w:bCs w:val="false"/>
@@ -1524,15 +1641,15 @@
           <wp:anchor behindDoc="0" distT="0" distB="0" distL="0" distR="0" simplePos="0" locked="0" layoutInCell="0" allowOverlap="1" relativeHeight="6">
             <wp:simplePos x="0" y="0"/>
             <wp:positionH relativeFrom="column">
-              <wp:posOffset>1372870</wp:posOffset>
+              <wp:align>center</wp:align>
             </wp:positionH>
             <wp:positionV relativeFrom="paragraph">
-              <wp:posOffset>727710</wp:posOffset>
+              <wp:posOffset>635</wp:posOffset>
             </wp:positionV>
-            <wp:extent cx="3333750" cy="4038600"/>
+            <wp:extent cx="5434330" cy="5579745"/>
             <wp:effectExtent l="0" t="0" r="0" b="0"/>
             <wp:wrapSquare wrapText="largest"/>
-            <wp:docPr id="5" name="Image5" descr="" title=""/>
+            <wp:docPr id="5" name="Image6" descr="" title=""/>
             <wp:cNvGraphicFramePr>
               <a:graphicFrameLocks xmlns:a="http://schemas.openxmlformats.org/drawingml/2006/main" noChangeAspect="1"/>
             </wp:cNvGraphicFramePr>
@@ -1540,13 +1657,297 @@
               <a:graphicData uri="http://schemas.openxmlformats.org/drawingml/2006/picture">
                 <pic:pic xmlns:pic="http://schemas.openxmlformats.org/drawingml/2006/picture">
                   <pic:nvPicPr>
-                    <pic:cNvPr id="5" name="Image5" descr="" title=""/>
+                    <pic:cNvPr id="5" name="Image6" descr="" title=""/>
                     <pic:cNvPicPr>
                       <a:picLocks noChangeAspect="1" noChangeArrowheads="1"/>
                     </pic:cNvPicPr>
                   </pic:nvPicPr>
                   <pic:blipFill>
                     <a:blip r:embed="rId6"/>
+                    <a:stretch>
+                      <a:fillRect/>
+                    </a:stretch>
+                  </pic:blipFill>
+                  <pic:spPr bwMode="auto">
+                    <a:xfrm>
+                      <a:off x="0" y="0"/>
+                      <a:ext cx="5434330" cy="5579745"/>
+                    </a:xfrm>
+                    <a:prstGeom prst="rect">
+                      <a:avLst/>
+                    </a:prstGeom>
+                  </pic:spPr>
+                </pic:pic>
+              </a:graphicData>
+            </a:graphic>
+          </wp:anchor>
+        </w:drawing>
+      </w:r>
+      <w:r>
+        <w:br w:type="page"/>
+      </w:r>
+    </w:p>
+    <w:p>
+      <w:pPr>
+        <w:pStyle w:val="ListParagraph"/>
+        <w:numPr>
+          <w:ilvl w:val="0"/>
+          <w:numId w:val="0"/>
+        </w:numPr>
+        <w:spacing w:before="0" w:after="0"/>
+        <w:ind w:hanging="0" w:start="720"/>
+        <w:contextualSpacing/>
+        <w:rPr>
+          <w:b w:val="false"/>
+          <w:bCs w:val="false"/>
+        </w:rPr>
+      </w:pPr>
+      <w:r>
+        <w:rPr>
+          <w:b w:val="false"/>
+          <w:bCs w:val="false"/>
+        </w:rPr>
+      </w:r>
+    </w:p>
+    <w:p>
+      <w:pPr>
+        <w:pStyle w:val="ListParagraph"/>
+        <w:numPr>
+          <w:ilvl w:val="0"/>
+          <w:numId w:val="2"/>
+        </w:numPr>
+        <w:rPr>
+          <w:b w:val="false"/>
+          <w:bCs w:val="false"/>
+        </w:rPr>
+      </w:pPr>
+      <w:r>
+        <w:rPr>
+          <w:b w:val="false"/>
+          <w:bCs w:val="false"/>
+        </w:rPr>
+        <w:t>Nézet:</w:t>
+      </w:r>
+    </w:p>
+    <w:p>
+      <w:pPr>
+        <w:pStyle w:val="ListParagraph"/>
+        <w:numPr>
+          <w:ilvl w:val="1"/>
+          <w:numId w:val="2"/>
+        </w:numPr>
+        <w:rPr>
+          <w:b w:val="false"/>
+          <w:bCs w:val="false"/>
+        </w:rPr>
+      </w:pPr>
+      <w:r>
+        <w:rPr>
+          <w:b w:val="false"/>
+          <w:bCs w:val="false"/>
+          <w:lang w:eastAsia="hu-HU" w:bidi="ar-SA"/>
+        </w:rPr>
+        <w:t>A nézet csak egy képernyőt tartalmaz, a MainWindow osztályt. A nézet egy</w:t>
+      </w:r>
+    </w:p>
+    <w:p>
+      <w:pPr>
+        <w:pStyle w:val="ListParagraph"/>
+        <w:numPr>
+          <w:ilvl w:val="0"/>
+          <w:numId w:val="0"/>
+        </w:numPr>
+        <w:ind w:hanging="0" w:start="1440"/>
+        <w:rPr>
+          <w:b w:val="false"/>
+          <w:bCs w:val="false"/>
+        </w:rPr>
+      </w:pPr>
+      <w:r>
+        <w:rPr>
+          <w:b w:val="false"/>
+          <w:bCs w:val="false"/>
+          <w:lang w:eastAsia="hu-HU" w:bidi="ar-SA"/>
+        </w:rPr>
+        <w:t>rácsban tárolja a játékmezőt és a felhasználók által használt menüt</w:t>
+      </w:r>
+    </w:p>
+    <w:p>
+      <w:pPr>
+        <w:pStyle w:val="ListParagraph"/>
+        <w:numPr>
+          <w:ilvl w:val="1"/>
+          <w:numId w:val="2"/>
+        </w:numPr>
+        <w:rPr>
+          <w:b w:val="false"/>
+          <w:bCs w:val="false"/>
+        </w:rPr>
+      </w:pPr>
+      <w:r>
+        <w:rPr>
+          <w:b w:val="false"/>
+          <w:bCs w:val="false"/>
+          <w:lang w:eastAsia="hu-HU" w:bidi="ar-SA"/>
+        </w:rPr>
+        <w:t>A játékmező egy ItemsControl vezérlő, ahol dinamikusan felépítünk egy rácsot</w:t>
+      </w:r>
+    </w:p>
+    <w:p>
+      <w:pPr>
+        <w:pStyle w:val="ListParagraph"/>
+        <w:numPr>
+          <w:ilvl w:val="0"/>
+          <w:numId w:val="0"/>
+        </w:numPr>
+        <w:ind w:hanging="0" w:start="1440"/>
+        <w:rPr>
+          <w:b w:val="false"/>
+          <w:bCs w:val="false"/>
+        </w:rPr>
+      </w:pPr>
+      <w:r>
+        <w:rPr>
+          <w:b w:val="false"/>
+          <w:bCs w:val="false"/>
+          <w:lang w:eastAsia="hu-HU" w:bidi="ar-SA"/>
+        </w:rPr>
+        <w:t>(UniformGrid), amely szövegmezőkből áll. Minden adatot adatkötéssel</w:t>
+      </w:r>
+    </w:p>
+    <w:p>
+      <w:pPr>
+        <w:pStyle w:val="ListParagraph"/>
+        <w:numPr>
+          <w:ilvl w:val="0"/>
+          <w:numId w:val="0"/>
+        </w:numPr>
+        <w:ind w:hanging="0" w:start="1440"/>
+        <w:rPr>
+          <w:b w:val="false"/>
+          <w:bCs w:val="false"/>
+        </w:rPr>
+      </w:pPr>
+      <w:r>
+        <w:rPr>
+          <w:b w:val="false"/>
+          <w:bCs w:val="false"/>
+          <w:lang w:eastAsia="hu-HU" w:bidi="ar-SA"/>
+        </w:rPr>
+        <w:t>kapcsolunk a felülethez, továbbá azon keresztül szabályozzuk mezők szövegét, a szöveg színét illetve a háttérszínét.</w:t>
+      </w:r>
+    </w:p>
+    <w:p>
+      <w:pPr>
+        <w:pStyle w:val="ListParagraph"/>
+        <w:numPr>
+          <w:ilvl w:val="1"/>
+          <w:numId w:val="2"/>
+        </w:numPr>
+        <w:rPr>
+          <w:b w:val="false"/>
+          <w:bCs w:val="false"/>
+        </w:rPr>
+      </w:pPr>
+      <w:r>
+        <w:rPr>
+          <w:b w:val="false"/>
+          <w:bCs w:val="false"/>
+          <w:lang w:eastAsia="hu-HU" w:bidi="ar-SA"/>
+        </w:rPr>
+        <w:t>A fájlnév bekérését betöltéskor és mentéskor, valamint a figyelmeztető üzenetek megjelenését beépített dialógusablakok segítségével végezzük.</w:t>
+      </w:r>
+      <w:r>
+        <w:br w:type="page"/>
+      </w:r>
+    </w:p>
+    <w:p>
+      <w:pPr>
+        <w:pStyle w:val="ListParagraph"/>
+        <w:numPr>
+          <w:ilvl w:val="0"/>
+          <w:numId w:val="2"/>
+        </w:numPr>
+        <w:spacing w:before="0" w:after="0"/>
+        <w:contextualSpacing/>
+        <w:rPr>
+          <w:b w:val="false"/>
+          <w:bCs w:val="false"/>
+        </w:rPr>
+      </w:pPr>
+      <w:r>
+        <w:rPr>
+          <w:b w:val="false"/>
+          <w:bCs w:val="false"/>
+        </w:rPr>
+        <w:t>Környezet:</w:t>
+      </w:r>
+    </w:p>
+    <w:p>
+      <w:pPr>
+        <w:pStyle w:val="ListParagraph"/>
+        <w:numPr>
+          <w:ilvl w:val="1"/>
+          <w:numId w:val="2"/>
+        </w:numPr>
+        <w:rPr>
+          <w:b w:val="false"/>
+          <w:bCs w:val="false"/>
+        </w:rPr>
+      </w:pPr>
+      <w:r>
+        <w:rPr>
+          <w:b w:val="false"/>
+          <w:bCs w:val="false"/>
+        </w:rPr>
+        <w:t>Az App osztály feladata az egyes rétegek példányosítása (App_Startup), összekötése, a nézetmodell, valamint a modell eseményeinek lekezelése, és ezáltal a játék, az adatkezelés, valamint a nézetek szabályozása.</w:t>
+      </w:r>
+    </w:p>
+    <w:p>
+      <w:pPr>
+        <w:pStyle w:val="ListParagraph"/>
+        <w:numPr>
+          <w:ilvl w:val="0"/>
+          <w:numId w:val="2"/>
+        </w:numPr>
+        <w:ind w:hanging="0" w:start="1440"/>
+        <w:rPr>
+          <w:b w:val="false"/>
+          <w:bCs w:val="false"/>
+        </w:rPr>
+      </w:pPr>
+      <w:r>
+        <w:rPr>
+          <w:b w:val="false"/>
+          <w:bCs w:val="false"/>
+        </w:rPr>
+        <w:drawing>
+          <wp:anchor behindDoc="0" distT="0" distB="0" distL="0" distR="0" simplePos="0" locked="0" layoutInCell="0" allowOverlap="1" relativeHeight="7">
+            <wp:simplePos x="0" y="0"/>
+            <wp:positionH relativeFrom="column">
+              <wp:align>center</wp:align>
+            </wp:positionH>
+            <wp:positionV relativeFrom="paragraph">
+              <wp:posOffset>635</wp:posOffset>
+            </wp:positionV>
+            <wp:extent cx="3333750" cy="4038600"/>
+            <wp:effectExtent l="0" t="0" r="0" b="0"/>
+            <wp:wrapSquare wrapText="right"/>
+            <wp:docPr id="6" name="Image5" descr="" title=""/>
+            <wp:cNvGraphicFramePr>
+              <a:graphicFrameLocks xmlns:a="http://schemas.openxmlformats.org/drawingml/2006/main" noChangeAspect="1"/>
+            </wp:cNvGraphicFramePr>
+            <a:graphic xmlns:a="http://schemas.openxmlformats.org/drawingml/2006/main">
+              <a:graphicData uri="http://schemas.openxmlformats.org/drawingml/2006/picture">
+                <pic:pic xmlns:pic="http://schemas.openxmlformats.org/drawingml/2006/picture">
+                  <pic:nvPicPr>
+                    <pic:cNvPr id="6" name="Image5" descr="" title=""/>
+                    <pic:cNvPicPr>
+                      <a:picLocks noChangeAspect="1" noChangeArrowheads="1"/>
+                    </pic:cNvPicPr>
+                  </pic:nvPicPr>
+                  <pic:blipFill>
+                    <a:blip r:embed="rId7"/>
                     <a:stretch>
                       <a:fillRect/>
                     </a:stretch>
@@ -1567,454 +1968,6 @@
         </w:drawing>
       </w:r>
       <w:r>
-        <w:rPr>
-          <w:b w:val="false"/>
-          <w:bCs w:val="false"/>
-        </w:rPr>
-        <w:t>Az App osztály feladata az egyes rétegek példányosítása (App_Startup), összekötése, a nézetmodell, valamint a modell eseményeinek lekezelése, és ezáltal a játék, az adatkezelés, valamint a nézetek szabályozása.</w:t>
-      </w:r>
-      <w:r>
-        <w:br w:type="page"/>
-      </w:r>
-    </w:p>
-    <w:p>
-      <w:pPr>
-        <w:pStyle w:val="ListParagraph"/>
-        <w:numPr>
-          <w:ilvl w:val="0"/>
-          <w:numId w:val="0"/>
-        </w:numPr>
-        <w:ind w:hanging="0" w:start="1440"/>
-        <w:rPr>
-          <w:b w:val="false"/>
-          <w:bCs w:val="false"/>
-        </w:rPr>
-      </w:pPr>
-      <w:r>
-        <w:rPr>
-          <w:b w:val="false"/>
-          <w:bCs w:val="false"/>
-        </w:rPr>
-      </w:r>
-    </w:p>
-    <w:p>
-      <w:pPr>
-        <w:pStyle w:val="ListParagraph"/>
-        <w:numPr>
-          <w:ilvl w:val="0"/>
-          <w:numId w:val="2"/>
-        </w:numPr>
-        <w:rPr>
-          <w:b w:val="false"/>
-          <w:bCs w:val="false"/>
-        </w:rPr>
-      </w:pPr>
-      <w:r>
-        <w:rPr>
-          <w:b w:val="false"/>
-          <w:bCs w:val="false"/>
-        </w:rPr>
-        <w:t>Nézetmodell:</w:t>
-      </w:r>
-    </w:p>
-    <w:p>
-      <w:pPr>
-        <w:pStyle w:val="ListParagraph"/>
-        <w:numPr>
-          <w:ilvl w:val="1"/>
-          <w:numId w:val="2"/>
-        </w:numPr>
-        <w:rPr>
-          <w:b w:val="false"/>
-          <w:bCs w:val="false"/>
-        </w:rPr>
-      </w:pPr>
-      <w:r>
-        <w:rPr>
-          <w:b w:val="false"/>
-          <w:bCs w:val="false"/>
-        </w:rPr>
-        <w:t>A nézetmodell megvalósításához felhasználunk egy általános utasítás</w:t>
-      </w:r>
-    </w:p>
-    <w:p>
-      <w:pPr>
-        <w:pStyle w:val="ListParagraph"/>
-        <w:numPr>
-          <w:ilvl w:val="0"/>
-          <w:numId w:val="0"/>
-        </w:numPr>
-        <w:ind w:hanging="0" w:start="1440"/>
-        <w:rPr>
-          <w:b w:val="false"/>
-          <w:bCs w:val="false"/>
-        </w:rPr>
-      </w:pPr>
-      <w:r>
-        <w:rPr>
-          <w:b w:val="false"/>
-          <w:bCs w:val="false"/>
-        </w:rPr>
-        <w:t>(DelegateCommand), valamint egy ős változásjelző (ViewModelBase)</w:t>
-      </w:r>
-    </w:p>
-    <w:p>
-      <w:pPr>
-        <w:pStyle w:val="ListParagraph"/>
-        <w:numPr>
-          <w:ilvl w:val="0"/>
-          <w:numId w:val="0"/>
-        </w:numPr>
-        <w:ind w:hanging="0" w:start="1440"/>
-        <w:rPr>
-          <w:b w:val="false"/>
-          <w:bCs w:val="false"/>
-        </w:rPr>
-      </w:pPr>
-      <w:r>
-        <w:rPr>
-          <w:b w:val="false"/>
-          <w:bCs w:val="false"/>
-        </w:rPr>
-        <w:t>osztályt.</w:t>
-      </w:r>
-    </w:p>
-    <w:p>
-      <w:pPr>
-        <w:pStyle w:val="ListParagraph"/>
-        <w:numPr>
-          <w:ilvl w:val="1"/>
-          <w:numId w:val="2"/>
-        </w:numPr>
-        <w:rPr>
-          <w:b w:val="false"/>
-          <w:bCs w:val="false"/>
-        </w:rPr>
-      </w:pPr>
-      <w:r>
-        <w:rPr>
-          <w:b w:val="false"/>
-          <w:bCs w:val="false"/>
-        </w:rPr>
-        <w:t>A nézetmodell feladatait a ViewModel osztály látja el, amely</w:t>
-      </w:r>
-    </w:p>
-    <w:p>
-      <w:pPr>
-        <w:pStyle w:val="ListParagraph"/>
-        <w:numPr>
-          <w:ilvl w:val="0"/>
-          <w:numId w:val="0"/>
-        </w:numPr>
-        <w:ind w:hanging="0" w:start="1440"/>
-        <w:rPr>
-          <w:b w:val="false"/>
-          <w:bCs w:val="false"/>
-        </w:rPr>
-      </w:pPr>
-      <w:r>
-        <w:rPr>
-          <w:b w:val="false"/>
-          <w:bCs w:val="false"/>
-        </w:rPr>
-        <w:t>parancsokat biztosít az új játék kezdéséhez, játék betöltéséhez,</w:t>
-      </w:r>
-    </w:p>
-    <w:p>
-      <w:pPr>
-        <w:pStyle w:val="ListParagraph"/>
-        <w:numPr>
-          <w:ilvl w:val="0"/>
-          <w:numId w:val="0"/>
-        </w:numPr>
-        <w:ind w:hanging="0" w:start="1440"/>
-        <w:rPr>
-          <w:b w:val="false"/>
-          <w:bCs w:val="false"/>
-        </w:rPr>
-      </w:pPr>
-      <w:r>
-        <w:rPr>
-          <w:b w:val="false"/>
-          <w:bCs w:val="false"/>
-        </w:rPr>
-        <w:t>mentéséhez, valamint a kilépéshez. A parancsokhoz eseményeket kötünk,</w:t>
-      </w:r>
-    </w:p>
-    <w:p>
-      <w:pPr>
-        <w:pStyle w:val="ListParagraph"/>
-        <w:numPr>
-          <w:ilvl w:val="0"/>
-          <w:numId w:val="0"/>
-        </w:numPr>
-        <w:ind w:hanging="0" w:start="1440"/>
-        <w:rPr>
-          <w:b w:val="false"/>
-          <w:bCs w:val="false"/>
-        </w:rPr>
-      </w:pPr>
-      <w:r>
-        <w:rPr>
-          <w:b w:val="false"/>
-          <w:bCs w:val="false"/>
-        </w:rPr>
-        <w:t>amelyek a parancs lefutását jelzik a vezérlőnek. A nézetmodell tárolja a</w:t>
-      </w:r>
-    </w:p>
-    <w:p>
-      <w:pPr>
-        <w:pStyle w:val="ListParagraph"/>
-        <w:numPr>
-          <w:ilvl w:val="0"/>
-          <w:numId w:val="0"/>
-        </w:numPr>
-        <w:ind w:hanging="0" w:start="1440"/>
-        <w:rPr>
-          <w:b w:val="false"/>
-          <w:bCs w:val="false"/>
-        </w:rPr>
-      </w:pPr>
-      <w:r>
-        <w:rPr>
-          <w:b w:val="false"/>
-          <w:bCs w:val="false"/>
-        </w:rPr>
-        <w:t>modell egy hivatkozását (_model), de csupán információkat kér le tőle vagy a felhasználó által szolgáltatott bemeneteket továbbítja. Direkt nem avatkozik a játék futtatásába.</w:t>
-      </w:r>
-    </w:p>
-    <w:p>
-      <w:pPr>
-        <w:pStyle w:val="ListParagraph"/>
-        <w:numPr>
-          <w:ilvl w:val="1"/>
-          <w:numId w:val="2"/>
-        </w:numPr>
-        <w:rPr>
-          <w:b w:val="false"/>
-          <w:bCs w:val="false"/>
-        </w:rPr>
-      </w:pPr>
-      <w:r>
-        <w:rPr>
-          <w:b w:val="false"/>
-          <w:bCs w:val="false"/>
-        </w:rPr>
-        <w:t>A játékmező számára egy külön mezőt biztosítunk (Field), amely eltárolja a pozíciót, a rajta lévő karakter állását, az őt támadó karakter azonosítóját. A mezőket egy felügyelt gyűjteménybe helyezzük a nézetmodellbe (Fields)</w:t>
-      </w:r>
-      <w:r>
-        <w:br w:type="page"/>
-      </w:r>
-    </w:p>
-    <w:p>
-      <w:pPr>
-        <w:pStyle w:val="ListParagraph"/>
-        <w:numPr>
-          <w:ilvl w:val="0"/>
-          <w:numId w:val="0"/>
-        </w:numPr>
-        <w:ind w:hanging="0" w:start="720"/>
-        <w:rPr>
-          <w:b w:val="false"/>
-          <w:bCs w:val="false"/>
-        </w:rPr>
-      </w:pPr>
-      <w:r>
-        <w:rPr>
-          <w:b w:val="false"/>
-          <w:bCs w:val="false"/>
-        </w:rPr>
-      </w:r>
-    </w:p>
-    <w:p>
-      <w:pPr>
-        <w:pStyle w:val="ListParagraph"/>
-        <w:numPr>
-          <w:ilvl w:val="0"/>
-          <w:numId w:val="2"/>
-        </w:numPr>
-        <w:rPr>
-          <w:b w:val="false"/>
-          <w:bCs w:val="false"/>
-        </w:rPr>
-      </w:pPr>
-      <w:r>
-        <w:rPr>
-          <w:b w:val="false"/>
-          <w:bCs w:val="false"/>
-        </w:rPr>
-        <w:t>Nézet:</w:t>
-      </w:r>
-    </w:p>
-    <w:p>
-      <w:pPr>
-        <w:pStyle w:val="ListParagraph"/>
-        <w:numPr>
-          <w:ilvl w:val="1"/>
-          <w:numId w:val="2"/>
-        </w:numPr>
-        <w:rPr>
-          <w:b w:val="false"/>
-          <w:bCs w:val="false"/>
-        </w:rPr>
-      </w:pPr>
-      <w:r>
-        <w:rPr>
-          <w:b w:val="false"/>
-          <w:bCs w:val="false"/>
-          <w:lang w:eastAsia="hu-HU" w:bidi="ar-SA"/>
-        </w:rPr>
-        <w:t>A nézet csak egy képernyőt tartalmaz, a MainWindow osztályt. A nézet egy</w:t>
-      </w:r>
-    </w:p>
-    <w:p>
-      <w:pPr>
-        <w:pStyle w:val="ListParagraph"/>
-        <w:numPr>
-          <w:ilvl w:val="0"/>
-          <w:numId w:val="0"/>
-        </w:numPr>
-        <w:ind w:hanging="0" w:start="1440"/>
-        <w:rPr>
-          <w:b w:val="false"/>
-          <w:bCs w:val="false"/>
-        </w:rPr>
-      </w:pPr>
-      <w:r>
-        <w:rPr>
-          <w:b w:val="false"/>
-          <w:bCs w:val="false"/>
-          <w:lang w:eastAsia="hu-HU" w:bidi="ar-SA"/>
-        </w:rPr>
-        <w:t xml:space="preserve">rácsban tárolja a játékmezőt </w:t>
-      </w:r>
-      <w:r>
-        <w:rPr>
-          <w:b w:val="false"/>
-          <w:bCs w:val="false"/>
-          <w:lang w:eastAsia="hu-HU" w:bidi="ar-SA"/>
-        </w:rPr>
-        <w:t>és a felhasználók által használt menüt</w:t>
-      </w:r>
-    </w:p>
-    <w:p>
-      <w:pPr>
-        <w:pStyle w:val="ListParagraph"/>
-        <w:numPr>
-          <w:ilvl w:val="1"/>
-          <w:numId w:val="2"/>
-        </w:numPr>
-        <w:rPr>
-          <w:b w:val="false"/>
-          <w:bCs w:val="false"/>
-        </w:rPr>
-      </w:pPr>
-      <w:r>
-        <w:rPr>
-          <w:b w:val="false"/>
-          <w:bCs w:val="false"/>
-          <w:lang w:eastAsia="hu-HU" w:bidi="ar-SA"/>
-        </w:rPr>
-        <w:t>A játékmező egy ItemsControl vezérlő, ahol dinamikusan felépítünk egy rácsot</w:t>
-      </w:r>
-    </w:p>
-    <w:p>
-      <w:pPr>
-        <w:pStyle w:val="ListParagraph"/>
-        <w:numPr>
-          <w:ilvl w:val="0"/>
-          <w:numId w:val="0"/>
-        </w:numPr>
-        <w:ind w:hanging="0" w:start="1440"/>
-        <w:rPr>
-          <w:b w:val="false"/>
-          <w:bCs w:val="false"/>
-        </w:rPr>
-      </w:pPr>
-      <w:r>
-        <w:rPr>
-          <w:b w:val="false"/>
-          <w:bCs w:val="false"/>
-          <w:lang w:eastAsia="hu-HU" w:bidi="ar-SA"/>
-        </w:rPr>
-        <w:t xml:space="preserve">(UniformGrid), amely </w:t>
-      </w:r>
-      <w:r>
-        <w:rPr>
-          <w:b w:val="false"/>
-          <w:bCs w:val="false"/>
-          <w:lang w:eastAsia="hu-HU" w:bidi="ar-SA"/>
-        </w:rPr>
-        <w:t>szövegmezőkből</w:t>
-      </w:r>
-      <w:r>
-        <w:rPr>
-          <w:b w:val="false"/>
-          <w:bCs w:val="false"/>
-          <w:lang w:eastAsia="hu-HU" w:bidi="ar-SA"/>
-        </w:rPr>
-        <w:t xml:space="preserve"> áll. Minden adatot adatkötéssel</w:t>
-      </w:r>
-    </w:p>
-    <w:p>
-      <w:pPr>
-        <w:pStyle w:val="ListParagraph"/>
-        <w:numPr>
-          <w:ilvl w:val="0"/>
-          <w:numId w:val="0"/>
-        </w:numPr>
-        <w:ind w:hanging="0" w:start="1440"/>
-        <w:rPr>
-          <w:b w:val="false"/>
-          <w:bCs w:val="false"/>
-        </w:rPr>
-      </w:pPr>
-      <w:r>
-        <w:rPr>
-          <w:b w:val="false"/>
-          <w:bCs w:val="false"/>
-          <w:lang w:eastAsia="hu-HU" w:bidi="ar-SA"/>
-        </w:rPr>
-        <w:t xml:space="preserve">kapcsolunk a felülethez, továbbá azon keresztül szabályozzuk </w:t>
-      </w:r>
-      <w:r>
-        <w:rPr>
-          <w:b w:val="false"/>
-          <w:bCs w:val="false"/>
-          <w:lang w:eastAsia="hu-HU" w:bidi="ar-SA"/>
-        </w:rPr>
-        <w:t>mezők szövegét, a szöveg színét illetve a háttérszínét</w:t>
-      </w:r>
-      <w:r>
-        <w:rPr>
-          <w:b w:val="false"/>
-          <w:bCs w:val="false"/>
-          <w:lang w:eastAsia="hu-HU" w:bidi="ar-SA"/>
-        </w:rPr>
-        <w:t>.</w:t>
-      </w:r>
-    </w:p>
-    <w:p>
-      <w:pPr>
-        <w:pStyle w:val="ListParagraph"/>
-        <w:numPr>
-          <w:ilvl w:val="1"/>
-          <w:numId w:val="2"/>
-        </w:numPr>
-        <w:rPr>
-          <w:b w:val="false"/>
-          <w:bCs w:val="false"/>
-        </w:rPr>
-      </w:pPr>
-      <w:r>
-        <w:rPr>
-          <w:b w:val="false"/>
-          <w:bCs w:val="false"/>
-          <w:lang w:eastAsia="hu-HU" w:bidi="ar-SA"/>
-        </w:rPr>
-        <w:t>A fájlnév bekérését betöltéskor és mentéskor, valamint a figyelmeztető üzenetek megjelenését beépített dialógusablakok segítségével végezzük.</w:t>
-      </w:r>
-      <w:r>
         <w:br w:type="page"/>
       </w:r>
     </w:p>
@@ -2240,8 +2193,8 @@
       </w:r>
     </w:p>
     <w:sectPr>
-      <w:headerReference w:type="default" r:id="rId7"/>
-      <w:footerReference w:type="default" r:id="rId8"/>
+      <w:headerReference w:type="default" r:id="rId8"/>
+      <w:footerReference w:type="default" r:id="rId9"/>
       <w:type w:val="nextPage"/>
       <w:pgSz w:w="11906" w:h="16838"/>
       <w:pgMar w:left="1134" w:right="1134" w:gutter="0" w:header="1134" w:top="1693" w:footer="1134" w:bottom="1693"/>

</xml_diff>